<commit_message>
Update de Prototipo Visual
</commit_message>
<xml_diff>
--- a/Empresa CaX/PROY_SisCoTe/Documentacion/Analisis/SisCoTe _ECU_AID.docx
+++ b/Empresa CaX/PROY_SisCoTe/Documentacion/Analisis/SisCoTe _ECU_AID.docx
@@ -1401,30 +1401,15 @@
         </w:rPr>
         <w:br w:type="page"/>
       </w:r>
-      <w:r>
-        <w:lastRenderedPageBreak/>
-        <w:fldChar w:fldCharType="begin"/>
-      </w:r>
-      <w:r>
-        <w:instrText xml:space="preserve"> TITLE  \* MERGEFORMAT </w:instrText>
-      </w:r>
-      <w:r>
-        <w:fldChar w:fldCharType="separate"/>
-      </w:r>
-      <w:r>
-        <w:rPr>
-          <w:rFonts w:asciiTheme="minorHAnsi" w:hAnsiTheme="minorHAnsi"/>
-          <w:lang w:val="es-ES"/>
-        </w:rPr>
-        <w:t>Especificación del Caso de Uso</w:t>
-      </w:r>
-      <w:r>
-        <w:rPr>
-          <w:rFonts w:asciiTheme="minorHAnsi" w:hAnsiTheme="minorHAnsi"/>
-          <w:lang w:val="es-ES"/>
-        </w:rPr>
-        <w:fldChar w:fldCharType="end"/>
-      </w:r>
+      <w:fldSimple w:instr=" TITLE  \* MERGEFORMAT ">
+        <w:r>
+          <w:rPr>
+            <w:rFonts w:asciiTheme="minorHAnsi" w:hAnsiTheme="minorHAnsi"/>
+            <w:lang w:val="es-ES"/>
+          </w:rPr>
+          <w:t>Especificación del Caso de Uso</w:t>
+        </w:r>
+      </w:fldSimple>
     </w:p>
     <w:p>
       <w:pPr>
@@ -2081,8 +2066,6 @@
           </wp:inline>
         </w:drawing>
       </w:r>
-      <w:bookmarkStart w:id="15" w:name="_GoBack"/>
-      <w:bookmarkEnd w:id="15"/>
     </w:p>
     <w:p>
       <w:pPr>
@@ -2381,6 +2364,20 @@
                 <w:lang w:val="es-PE"/>
               </w:rPr>
             </w:pPr>
+            <w:r>
+              <w:rPr>
+                <w:rFonts w:asciiTheme="minorHAnsi" w:hAnsiTheme="minorHAnsi"/>
+                <w:lang w:val="es-MX"/>
+              </w:rPr>
+              <w:t xml:space="preserve">  23</w:t>
+            </w:r>
+            <w:r>
+              <w:rPr>
+                <w:rFonts w:asciiTheme="minorHAnsi" w:hAnsiTheme="minorHAnsi"/>
+                <w:lang w:val="es-MX"/>
+              </w:rPr>
+              <w:t>/09/14</w:t>
+            </w:r>
           </w:p>
         </w:tc>
         <w:tc>
@@ -2395,6 +2392,13 @@
                 <w:lang w:val="es-PE"/>
               </w:rPr>
             </w:pPr>
+            <w:r>
+              <w:rPr>
+                <w:rFonts w:asciiTheme="minorHAnsi" w:hAnsiTheme="minorHAnsi"/>
+                <w:lang w:val="es-PE"/>
+              </w:rPr>
+              <w:t>1.1</w:t>
+            </w:r>
           </w:p>
         </w:tc>
         <w:tc>
@@ -2409,6 +2413,29 @@
                 <w:lang w:val="es-PE"/>
               </w:rPr>
             </w:pPr>
+            <w:proofErr w:type="spellStart"/>
+            <w:r>
+              <w:rPr>
+                <w:rFonts w:asciiTheme="minorHAnsi" w:hAnsiTheme="minorHAnsi"/>
+                <w:lang w:val="es-PE"/>
+              </w:rPr>
+              <w:t>Update</w:t>
+            </w:r>
+            <w:proofErr w:type="spellEnd"/>
+            <w:r>
+              <w:rPr>
+                <w:rFonts w:asciiTheme="minorHAnsi" w:hAnsiTheme="minorHAnsi"/>
+                <w:lang w:val="es-PE"/>
+              </w:rPr>
+              <w:t xml:space="preserve"> de </w:t>
+            </w:r>
+            <w:r>
+              <w:rPr>
+                <w:rFonts w:asciiTheme="minorHAnsi" w:hAnsiTheme="minorHAnsi"/>
+                <w:lang w:val="es-PE"/>
+              </w:rPr>
+              <w:t>Prototipo Visual</w:t>
+            </w:r>
           </w:p>
         </w:tc>
         <w:tc>
@@ -2423,6 +2450,31 @@
                 <w:lang w:val="es-PE"/>
               </w:rPr>
             </w:pPr>
+            <w:r>
+              <w:rPr>
+                <w:rFonts w:asciiTheme="minorHAnsi" w:hAnsiTheme="minorHAnsi"/>
+                <w:lang w:val="es-PE"/>
+              </w:rPr>
+              <w:t xml:space="preserve">Akira </w:t>
+            </w:r>
+            <w:proofErr w:type="spellStart"/>
+            <w:r>
+              <w:rPr>
+                <w:rFonts w:asciiTheme="minorHAnsi" w:hAnsiTheme="minorHAnsi"/>
+                <w:lang w:val="es-PE"/>
+              </w:rPr>
+              <w:t>Tabuchi</w:t>
+            </w:r>
+            <w:proofErr w:type="spellEnd"/>
+            <w:r>
+              <w:rPr>
+                <w:rFonts w:asciiTheme="minorHAnsi" w:hAnsiTheme="minorHAnsi"/>
+                <w:lang w:val="es-PE"/>
+              </w:rPr>
+              <w:t xml:space="preserve"> Yagui</w:t>
+            </w:r>
+            <w:bookmarkStart w:id="15" w:name="_GoBack"/>
+            <w:bookmarkEnd w:id="15"/>
           </w:p>
         </w:tc>
       </w:tr>
@@ -2775,6 +2827,9 @@
             <w:fldChar w:fldCharType="begin"/>
           </w:r>
           <w:r>
+            <w:rPr>
+              <w:lang w:val="es-ES"/>
+            </w:rPr>
             <w:instrText xml:space="preserve"> DOCPROPERTY  "Aprobado Por"  \* MERGEFORMAT </w:instrText>
           </w:r>
           <w:r>
@@ -2901,35 +2956,18 @@
             </w:rPr>
             <w:t xml:space="preserve"> de </w:t>
           </w:r>
-          <w:r>
-            <w:fldChar w:fldCharType="begin"/>
-          </w:r>
-          <w:r>
-            <w:instrText xml:space="preserve"> NUMPAGES  \* MERGEFORMAT </w:instrText>
-          </w:r>
-          <w:r>
-            <w:fldChar w:fldCharType="separate"/>
-          </w:r>
-          <w:r>
-            <w:rPr>
-              <w:rStyle w:val="Nmerodepgina"/>
-              <w:rFonts w:ascii="Arial" w:hAnsi="Arial" w:cs="Arial"/>
-              <w:noProof/>
-              <w:sz w:val="18"/>
-              <w:szCs w:val="18"/>
-            </w:rPr>
-            <w:t>5</w:t>
-          </w:r>
-          <w:r>
-            <w:rPr>
-              <w:rStyle w:val="Nmerodepgina"/>
-              <w:rFonts w:ascii="Arial" w:hAnsi="Arial" w:cs="Arial"/>
-              <w:noProof/>
-              <w:sz w:val="18"/>
-              <w:szCs w:val="18"/>
-            </w:rPr>
-            <w:fldChar w:fldCharType="end"/>
-          </w:r>
+          <w:fldSimple w:instr=" NUMPAGES  \* MERGEFORMAT ">
+            <w:r>
+              <w:rPr>
+                <w:rStyle w:val="Nmerodepgina"/>
+                <w:rFonts w:ascii="Arial" w:hAnsi="Arial" w:cs="Arial"/>
+                <w:noProof/>
+                <w:sz w:val="18"/>
+                <w:szCs w:val="18"/>
+              </w:rPr>
+              <w:t>5</w:t>
+            </w:r>
+          </w:fldSimple>
         </w:p>
       </w:tc>
     </w:tr>
@@ -8231,7 +8269,7 @@
 </file>
 
 <file path=customXml/itemProps1.xml><?xml version="1.0" encoding="utf-8"?>
-<ds:datastoreItem xmlns:ds="http://schemas.openxmlformats.org/officeDocument/2006/customXml" ds:itemID="{58DF90FE-A31C-437B-8C46-6FDDBC3D40C2}">
+<ds:datastoreItem xmlns:ds="http://schemas.openxmlformats.org/officeDocument/2006/customXml" ds:itemID="{CF684CDE-E6F6-41D2-AD1C-550D3C49162B}">
   <ds:schemaRefs>
     <ds:schemaRef ds:uri="http://schemas.openxmlformats.org/officeDocument/2006/bibliography"/>
   </ds:schemaRefs>

</xml_diff>